<commit_message>
de do do do de da da da
</commit_message>
<xml_diff>
--- a/7 семестр/АИС/ЛР 1/АИС ЛР 1.docx
+++ b/7 семестр/АИС/ЛР 1/АИС ЛР 1.docx
@@ -739,7 +739,13 @@
     <w:p>
       <w:r>
         <w:lastRenderedPageBreak/>
-        <w:t>Через панель управления было изменено название системы (Рисунок 2). Изменения вступили в силу после перезагрузки компьютера.</w:t>
+        <w:t>Через панель управления было изменено название системы (</w:t>
+      </w:r>
+      <w:r>
+        <w:t>р</w:t>
+      </w:r>
+      <w:r>
+        <w:t>исунок 2). Изменения вступили в силу после перезагрузки компьютера.</w:t>
       </w:r>
     </w:p>
     <w:p/>
@@ -1679,12 +1685,14 @@
         <w:lastRenderedPageBreak/>
         <w:t xml:space="preserve">Зона обратного просмотра была создана для </w:t>
       </w:r>
+      <w:proofErr w:type="spellStart"/>
       <w:r>
         <w:rPr>
           <w:lang w:val="en-US"/>
         </w:rPr>
         <w:t>IPv</w:t>
       </w:r>
+      <w:proofErr w:type="spellEnd"/>
       <w:r>
         <w:t>4-</w:t>
       </w:r>

</xml_diff>